<commit_message>
Questions requirement has been added
-Questions requirement has been added
</commit_message>
<xml_diff>
--- a/Doc/Diary_Software_Enginnering/Insert The Trail.docx
+++ b/Doc/Diary_Software_Enginnering/Insert The Trail.docx
@@ -1,6 +1,6 @@
 
 <file path=word/document.xml><?xml version="1.0" encoding="utf-8"?>
-<w:document xmlns:wpc="http://schemas.microsoft.com/office/word/2010/wordprocessingCanvas" xmlns:mc="http://schemas.openxmlformats.org/markup-compatibility/2006" xmlns:o="urn:schemas-microsoft-com:office:office" xmlns:r="http://schemas.openxmlformats.org/officeDocument/2006/relationships" xmlns:m="http://schemas.openxmlformats.org/officeDocument/2006/math" xmlns:v="urn:schemas-microsoft-com:vml" xmlns:wp14="http://schemas.microsoft.com/office/word/2010/wordprocessingDrawing" xmlns:wp="http://schemas.openxmlformats.org/drawingml/2006/wordprocessingDrawing" xmlns:w10="urn:schemas-microsoft-com:office:word" xmlns:w="http://schemas.openxmlformats.org/wordprocessingml/2006/main" xmlns:w14="http://schemas.microsoft.com/office/word/2010/wordml" xmlns:w15="http://schemas.microsoft.com/office/word/2012/wordml" xmlns:wpg="http://schemas.microsoft.com/office/word/2010/wordprocessingGroup" xmlns:wpi="http://schemas.microsoft.com/office/word/2010/wordprocessingInk" xmlns:wne="http://schemas.microsoft.com/office/word/2006/wordml" xmlns:wps="http://schemas.microsoft.com/office/word/2010/wordprocessingShape" mc:Ignorable="w14 w15 wp14">
+<w:document xmlns:wpc="http://schemas.microsoft.com/office/word/2010/wordprocessingCanvas" xmlns:cx="http://schemas.microsoft.com/office/drawing/2014/chartex" xmlns:cx1="http://schemas.microsoft.com/office/drawing/2015/9/8/chartex" xmlns:cx2="http://schemas.microsoft.com/office/drawing/2015/10/21/chartex" xmlns:cx3="http://schemas.microsoft.com/office/drawing/2016/5/9/chartex" xmlns:cx4="http://schemas.microsoft.com/office/drawing/2016/5/10/chartex" xmlns:cx5="http://schemas.microsoft.com/office/drawing/2016/5/11/chartex" xmlns:cx6="http://schemas.microsoft.com/office/drawing/2016/5/12/chartex" xmlns:cx7="http://schemas.microsoft.com/office/drawing/2016/5/13/chartex" xmlns:cx8="http://schemas.microsoft.com/office/drawing/2016/5/14/chartex" xmlns:mc="http://schemas.openxmlformats.org/markup-compatibility/2006" xmlns:aink="http://schemas.microsoft.com/office/drawing/2016/ink" xmlns:am3d="http://schemas.microsoft.com/office/drawing/2017/model3d" xmlns:o="urn:schemas-microsoft-com:office:office" xmlns:r="http://schemas.openxmlformats.org/officeDocument/2006/relationships" xmlns:m="http://schemas.openxmlformats.org/officeDocument/2006/math" xmlns:v="urn:schemas-microsoft-com:vml" xmlns:wp14="http://schemas.microsoft.com/office/word/2010/wordprocessingDrawing" xmlns:wp="http://schemas.openxmlformats.org/drawingml/2006/wordprocessingDrawing" xmlns:w10="urn:schemas-microsoft-com:office:word" xmlns:w="http://schemas.openxmlformats.org/wordprocessingml/2006/main" xmlns:w14="http://schemas.microsoft.com/office/word/2010/wordml" xmlns:w15="http://schemas.microsoft.com/office/word/2012/wordml" xmlns:w16cid="http://schemas.microsoft.com/office/word/2016/wordml/cid" xmlns:w16se="http://schemas.microsoft.com/office/word/2015/wordml/symex" xmlns:wpg="http://schemas.microsoft.com/office/word/2010/wordprocessingGroup" xmlns:wpi="http://schemas.microsoft.com/office/word/2010/wordprocessingInk" xmlns:wne="http://schemas.microsoft.com/office/word/2006/wordml" xmlns:wps="http://schemas.microsoft.com/office/word/2010/wordprocessingShape" mc:Ignorable="w14 w15 w16se w16cid wp14">
   <w:body>
     <w:p>
       <w:pPr>
@@ -499,6 +499,7 @@
         <w:t xml:space="preserve"> </w:t>
       </w:r>
       <w:proofErr w:type="spellStart"/>
+      <w:proofErr w:type="gramStart"/>
       <w:r>
         <w:rPr>
           <w:rFonts w:ascii="Arial" w:hAnsi="Arial" w:cs="Arial"/>
@@ -517,6 +518,7 @@
         <w:t>(</w:t>
       </w:r>
       <w:proofErr w:type="spellStart"/>
+      <w:proofErr w:type="gramEnd"/>
       <w:r>
         <w:rPr>
           <w:rFonts w:ascii="Arial" w:hAnsi="Arial" w:cs="Arial"/>
@@ -535,7 +537,6 @@
         <w:t xml:space="preserve"> </w:t>
       </w:r>
       <w:proofErr w:type="spellStart"/>
-      <w:proofErr w:type="gramStart"/>
       <w:r>
         <w:rPr>
           <w:rFonts w:ascii="Arial" w:hAnsi="Arial" w:cs="Arial"/>
@@ -545,7 +546,6 @@
         <w:t>codes,Google</w:t>
       </w:r>
       <w:proofErr w:type="spellEnd"/>
-      <w:proofErr w:type="gramEnd"/>
       <w:r>
         <w:rPr>
           <w:rFonts w:ascii="Arial" w:hAnsi="Arial" w:cs="Arial"/>
@@ -4284,53 +4284,8 @@
       <w:pPr>
         <w:rPr>
           <w:rFonts w:ascii="Arial" w:hAnsi="Arial" w:cs="Arial"/>
-          <w:b/>
-          <w:sz w:val="28"/>
-          <w:szCs w:val="28"/>
         </w:rPr>
       </w:pPr>
-      <w:r>
-        <w:rPr>
-          <w:rFonts w:ascii="Arial" w:hAnsi="Arial" w:cs="Arial"/>
-          <w:b/>
-        </w:rPr>
-        <w:tab/>
-      </w:r>
-      <w:r>
-        <w:rPr>
-          <w:rFonts w:ascii="Arial" w:hAnsi="Arial" w:cs="Arial"/>
-          <w:b/>
-        </w:rPr>
-        <w:tab/>
-      </w:r>
-      <w:r>
-        <w:rPr>
-          <w:rFonts w:ascii="Arial" w:hAnsi="Arial" w:cs="Arial"/>
-          <w:b/>
-        </w:rPr>
-        <w:tab/>
-      </w:r>
-      <w:r>
-        <w:rPr>
-          <w:rFonts w:ascii="Arial" w:hAnsi="Arial" w:cs="Arial"/>
-          <w:b/>
-        </w:rPr>
-        <w:tab/>
-      </w:r>
-      <w:r>
-        <w:rPr>
-          <w:rFonts w:ascii="Arial" w:hAnsi="Arial" w:cs="Arial"/>
-          <w:b/>
-        </w:rPr>
-        <w:tab/>
-      </w:r>
-      <w:r>
-        <w:rPr>
-          <w:rFonts w:ascii="Arial" w:hAnsi="Arial" w:cs="Arial"/>
-          <w:b/>
-        </w:rPr>
-        <w:t>UML DIAGRAM</w:t>
-      </w:r>
     </w:p>
     <w:p>
       <w:pPr>
@@ -4338,7 +4293,2044 @@
           <w:rFonts w:ascii="Arial" w:hAnsi="Arial" w:cs="Arial"/>
         </w:rPr>
       </w:pPr>
+      <w:proofErr w:type="spellStart"/>
+      <w:proofErr w:type="gramStart"/>
+      <w:r>
+        <w:rPr>
+          <w:rFonts w:ascii="Arial" w:hAnsi="Arial" w:cs="Arial"/>
+          <w:b/>
+        </w:rPr>
+        <w:t>Name:</w:t>
+      </w:r>
+      <w:r>
+        <w:rPr>
+          <w:rFonts w:ascii="Arial" w:hAnsi="Arial" w:cs="Arial"/>
+        </w:rPr>
+        <w:t>Questions</w:t>
+      </w:r>
+      <w:proofErr w:type="spellEnd"/>
+      <w:proofErr w:type="gramEnd"/>
+    </w:p>
+    <w:p>
+      <w:pPr>
+        <w:rPr>
+          <w:rFonts w:ascii="Arial" w:hAnsi="Arial" w:cs="Arial"/>
+        </w:rPr>
+      </w:pPr>
+      <w:proofErr w:type="spellStart"/>
+      <w:r>
+        <w:rPr>
+          <w:rFonts w:ascii="Arial" w:hAnsi="Arial" w:cs="Arial"/>
+          <w:b/>
+        </w:rPr>
+        <w:t>Description</w:t>
+      </w:r>
+      <w:proofErr w:type="spellEnd"/>
+      <w:r>
+        <w:rPr>
+          <w:rFonts w:ascii="Arial" w:hAnsi="Arial" w:cs="Arial"/>
+          <w:b/>
+        </w:rPr>
+        <w:t>:</w:t>
+      </w:r>
+      <w:r>
+        <w:t xml:space="preserve"> </w:t>
+      </w:r>
+      <w:proofErr w:type="spellStart"/>
+      <w:r>
+        <w:rPr>
+          <w:rFonts w:ascii="Arial" w:hAnsi="Arial" w:cs="Arial"/>
+        </w:rPr>
+        <w:t>Questions</w:t>
+      </w:r>
+      <w:proofErr w:type="spellEnd"/>
+      <w:r>
+        <w:rPr>
+          <w:rFonts w:ascii="Arial" w:hAnsi="Arial" w:cs="Arial"/>
+        </w:rPr>
+        <w:t xml:space="preserve"> </w:t>
+      </w:r>
+      <w:proofErr w:type="spellStart"/>
+      <w:r>
+        <w:rPr>
+          <w:rFonts w:ascii="Arial" w:hAnsi="Arial" w:cs="Arial"/>
+        </w:rPr>
+        <w:t>directed</w:t>
+      </w:r>
+      <w:proofErr w:type="spellEnd"/>
+      <w:r>
+        <w:rPr>
+          <w:rFonts w:ascii="Arial" w:hAnsi="Arial" w:cs="Arial"/>
+        </w:rPr>
+        <w:t xml:space="preserve"> </w:t>
+      </w:r>
+      <w:proofErr w:type="spellStart"/>
+      <w:r>
+        <w:rPr>
+          <w:rFonts w:ascii="Arial" w:hAnsi="Arial" w:cs="Arial"/>
+        </w:rPr>
+        <w:t>to</w:t>
+      </w:r>
+      <w:proofErr w:type="spellEnd"/>
+      <w:r>
+        <w:rPr>
+          <w:rFonts w:ascii="Arial" w:hAnsi="Arial" w:cs="Arial"/>
+        </w:rPr>
+        <w:t xml:space="preserve"> </w:t>
+      </w:r>
+      <w:proofErr w:type="spellStart"/>
+      <w:r>
+        <w:rPr>
+          <w:rFonts w:ascii="Arial" w:hAnsi="Arial" w:cs="Arial"/>
+        </w:rPr>
+        <w:t>users</w:t>
+      </w:r>
+      <w:proofErr w:type="spellEnd"/>
+      <w:r>
+        <w:rPr>
+          <w:rFonts w:ascii="Arial" w:hAnsi="Arial" w:cs="Arial"/>
+        </w:rPr>
+        <w:t xml:space="preserve"> </w:t>
+      </w:r>
+      <w:proofErr w:type="spellStart"/>
+      <w:r>
+        <w:rPr>
+          <w:rFonts w:ascii="Arial" w:hAnsi="Arial" w:cs="Arial"/>
+        </w:rPr>
+        <w:t>about</w:t>
+      </w:r>
+      <w:proofErr w:type="spellEnd"/>
+      <w:r>
+        <w:rPr>
+          <w:rFonts w:ascii="Arial" w:hAnsi="Arial" w:cs="Arial"/>
+        </w:rPr>
+        <w:t xml:space="preserve"> </w:t>
+      </w:r>
+      <w:proofErr w:type="spellStart"/>
+      <w:r>
+        <w:rPr>
+          <w:rFonts w:ascii="Arial" w:hAnsi="Arial" w:cs="Arial"/>
+        </w:rPr>
+        <w:t>the</w:t>
+      </w:r>
+      <w:proofErr w:type="spellEnd"/>
+      <w:r>
+        <w:rPr>
+          <w:rFonts w:ascii="Arial" w:hAnsi="Arial" w:cs="Arial"/>
+        </w:rPr>
+        <w:t xml:space="preserve"> </w:t>
+      </w:r>
+      <w:proofErr w:type="spellStart"/>
+      <w:r>
+        <w:rPr>
+          <w:rFonts w:ascii="Arial" w:hAnsi="Arial" w:cs="Arial"/>
+        </w:rPr>
+        <w:t>trails</w:t>
+      </w:r>
+      <w:proofErr w:type="spellEnd"/>
+      <w:r>
+        <w:rPr>
+          <w:rFonts w:ascii="Arial" w:hAnsi="Arial" w:cs="Arial"/>
+        </w:rPr>
+        <w:t xml:space="preserve"> </w:t>
+      </w:r>
+      <w:proofErr w:type="spellStart"/>
+      <w:r>
+        <w:rPr>
+          <w:rFonts w:ascii="Arial" w:hAnsi="Arial" w:cs="Arial"/>
+        </w:rPr>
+        <w:t>they</w:t>
+      </w:r>
+      <w:proofErr w:type="spellEnd"/>
+      <w:r>
+        <w:rPr>
+          <w:rFonts w:ascii="Arial" w:hAnsi="Arial" w:cs="Arial"/>
+        </w:rPr>
+        <w:t xml:space="preserve"> </w:t>
+      </w:r>
+      <w:proofErr w:type="spellStart"/>
+      <w:r>
+        <w:rPr>
+          <w:rFonts w:ascii="Arial" w:hAnsi="Arial" w:cs="Arial"/>
+        </w:rPr>
+        <w:t>finish</w:t>
+      </w:r>
+      <w:proofErr w:type="spellEnd"/>
+      <w:r>
+        <w:rPr>
+          <w:rFonts w:ascii="Arial" w:hAnsi="Arial" w:cs="Arial"/>
+        </w:rPr>
+        <w:t>.</w:t>
+      </w:r>
+    </w:p>
+    <w:p>
+      <w:pPr>
+        <w:rPr>
+          <w:rFonts w:ascii="Arial" w:hAnsi="Arial" w:cs="Arial"/>
+          <w:b/>
+        </w:rPr>
+      </w:pPr>
+      <w:proofErr w:type="spellStart"/>
+      <w:r>
+        <w:rPr>
+          <w:rFonts w:ascii="Arial" w:hAnsi="Arial" w:cs="Arial"/>
+          <w:b/>
+        </w:rPr>
+        <w:t>Pre-condition</w:t>
+      </w:r>
+      <w:proofErr w:type="spellEnd"/>
+      <w:r>
+        <w:rPr>
+          <w:rFonts w:ascii="Arial" w:hAnsi="Arial" w:cs="Arial"/>
+          <w:b/>
+        </w:rPr>
+        <w:t>:</w:t>
+      </w:r>
+    </w:p>
+    <w:p>
+      <w:pPr>
+        <w:rPr>
+          <w:rFonts w:ascii="Arial" w:hAnsi="Arial" w:cs="Arial"/>
+        </w:rPr>
+      </w:pPr>
+      <w:r>
+        <w:rPr>
+          <w:rFonts w:ascii="Arial" w:hAnsi="Arial" w:cs="Arial"/>
+          <w:b/>
+        </w:rPr>
+        <w:t>1-</w:t>
+      </w:r>
+      <w:r>
+        <w:rPr>
+          <w:rFonts w:ascii="Arial" w:hAnsi="Arial" w:cs="Arial"/>
+        </w:rPr>
+        <w:t xml:space="preserve">Finish at </w:t>
+      </w:r>
+      <w:proofErr w:type="spellStart"/>
+      <w:r>
+        <w:rPr>
+          <w:rFonts w:ascii="Arial" w:hAnsi="Arial" w:cs="Arial"/>
+        </w:rPr>
+        <w:t>least</w:t>
+      </w:r>
+      <w:proofErr w:type="spellEnd"/>
+      <w:r>
+        <w:rPr>
+          <w:rFonts w:ascii="Arial" w:hAnsi="Arial" w:cs="Arial"/>
+        </w:rPr>
+        <w:t xml:space="preserve"> 1 </w:t>
+      </w:r>
+      <w:proofErr w:type="spellStart"/>
+      <w:r>
+        <w:rPr>
+          <w:rFonts w:ascii="Arial" w:hAnsi="Arial" w:cs="Arial"/>
+        </w:rPr>
+        <w:t>trail</w:t>
+      </w:r>
+      <w:proofErr w:type="spellEnd"/>
+    </w:p>
+    <w:p>
+      <w:pPr>
+        <w:rPr>
+          <w:rFonts w:ascii="Arial" w:hAnsi="Arial" w:cs="Arial"/>
+        </w:rPr>
+      </w:pPr>
+      <w:r>
+        <w:rPr>
+          <w:rFonts w:ascii="Arial" w:hAnsi="Arial" w:cs="Arial"/>
+          <w:b/>
+        </w:rPr>
+        <w:t>2-</w:t>
+      </w:r>
+      <w:r>
+        <w:rPr>
+          <w:rFonts w:ascii="Arial" w:hAnsi="Arial" w:cs="Arial"/>
+        </w:rPr>
+        <w:t xml:space="preserve">Read </w:t>
+      </w:r>
+      <w:proofErr w:type="spellStart"/>
+      <w:r>
+        <w:rPr>
+          <w:rFonts w:ascii="Arial" w:hAnsi="Arial" w:cs="Arial"/>
+        </w:rPr>
+        <w:t>the</w:t>
+      </w:r>
+      <w:proofErr w:type="spellEnd"/>
+      <w:r>
+        <w:rPr>
+          <w:rFonts w:ascii="Arial" w:hAnsi="Arial" w:cs="Arial"/>
+        </w:rPr>
+        <w:t xml:space="preserve"> </w:t>
+      </w:r>
+      <w:proofErr w:type="spellStart"/>
+      <w:r>
+        <w:rPr>
+          <w:rFonts w:ascii="Arial" w:hAnsi="Arial" w:cs="Arial"/>
+        </w:rPr>
+        <w:t>questions</w:t>
+      </w:r>
+      <w:proofErr w:type="spellEnd"/>
+      <w:r>
+        <w:rPr>
+          <w:rFonts w:ascii="Arial" w:hAnsi="Arial" w:cs="Arial"/>
+        </w:rPr>
+        <w:t xml:space="preserve"> </w:t>
+      </w:r>
+      <w:proofErr w:type="spellStart"/>
+      <w:r>
+        <w:rPr>
+          <w:rFonts w:ascii="Arial" w:hAnsi="Arial" w:cs="Arial"/>
+        </w:rPr>
+        <w:t>which</w:t>
+      </w:r>
+      <w:proofErr w:type="spellEnd"/>
+      <w:r>
+        <w:rPr>
+          <w:rFonts w:ascii="Arial" w:hAnsi="Arial" w:cs="Arial"/>
+        </w:rPr>
+        <w:t xml:space="preserve"> </w:t>
+      </w:r>
+      <w:proofErr w:type="spellStart"/>
+      <w:r>
+        <w:rPr>
+          <w:rFonts w:ascii="Arial" w:hAnsi="Arial" w:cs="Arial"/>
+        </w:rPr>
+        <w:t>the</w:t>
+      </w:r>
+      <w:proofErr w:type="spellEnd"/>
+      <w:r>
+        <w:rPr>
+          <w:rFonts w:ascii="Arial" w:hAnsi="Arial" w:cs="Arial"/>
+        </w:rPr>
+        <w:t xml:space="preserve"> </w:t>
+      </w:r>
+      <w:proofErr w:type="spellStart"/>
+      <w:r>
+        <w:rPr>
+          <w:rFonts w:ascii="Arial" w:hAnsi="Arial" w:cs="Arial"/>
+        </w:rPr>
+        <w:t>website</w:t>
+      </w:r>
+      <w:proofErr w:type="spellEnd"/>
+      <w:r>
+        <w:rPr>
+          <w:rFonts w:ascii="Arial" w:hAnsi="Arial" w:cs="Arial"/>
+        </w:rPr>
+        <w:t xml:space="preserve"> </w:t>
+      </w:r>
+      <w:proofErr w:type="gramStart"/>
+      <w:r>
+        <w:rPr>
+          <w:rFonts w:ascii="Arial" w:hAnsi="Arial" w:cs="Arial"/>
+        </w:rPr>
+        <w:t>ask</w:t>
+      </w:r>
+      <w:proofErr w:type="gramEnd"/>
+    </w:p>
+    <w:p>
+      <w:pPr>
+        <w:rPr>
+          <w:rFonts w:ascii="Arial" w:hAnsi="Arial" w:cs="Arial"/>
+        </w:rPr>
+      </w:pPr>
+      <w:r>
+        <w:rPr>
+          <w:rFonts w:ascii="Arial" w:hAnsi="Arial" w:cs="Arial"/>
+          <w:b/>
+        </w:rPr>
+        <w:t>3-</w:t>
+      </w:r>
+      <w:r>
+        <w:rPr>
+          <w:rFonts w:ascii="Arial" w:hAnsi="Arial" w:cs="Arial"/>
+        </w:rPr>
+        <w:t xml:space="preserve"> </w:t>
+      </w:r>
+      <w:proofErr w:type="spellStart"/>
+      <w:r>
+        <w:rPr>
+          <w:rFonts w:ascii="Arial" w:hAnsi="Arial" w:cs="Arial"/>
+        </w:rPr>
+        <w:t>Answer</w:t>
+      </w:r>
+      <w:proofErr w:type="spellEnd"/>
+      <w:r>
+        <w:rPr>
+          <w:rFonts w:ascii="Arial" w:hAnsi="Arial" w:cs="Arial"/>
+        </w:rPr>
+        <w:t xml:space="preserve"> </w:t>
+      </w:r>
+      <w:proofErr w:type="spellStart"/>
+      <w:r>
+        <w:rPr>
+          <w:rFonts w:ascii="Arial" w:hAnsi="Arial" w:cs="Arial"/>
+        </w:rPr>
+        <w:t>the</w:t>
+      </w:r>
+      <w:proofErr w:type="spellEnd"/>
+      <w:r>
+        <w:rPr>
+          <w:rFonts w:ascii="Arial" w:hAnsi="Arial" w:cs="Arial"/>
+        </w:rPr>
+        <w:t xml:space="preserve"> </w:t>
+      </w:r>
+      <w:proofErr w:type="spellStart"/>
+      <w:r>
+        <w:rPr>
+          <w:rFonts w:ascii="Arial" w:hAnsi="Arial" w:cs="Arial"/>
+        </w:rPr>
+        <w:t>questions</w:t>
+      </w:r>
+      <w:proofErr w:type="spellEnd"/>
+      <w:r>
+        <w:rPr>
+          <w:rFonts w:ascii="Arial" w:hAnsi="Arial" w:cs="Arial"/>
+        </w:rPr>
+        <w:t xml:space="preserve"> </w:t>
+      </w:r>
+      <w:proofErr w:type="spellStart"/>
+      <w:r>
+        <w:rPr>
+          <w:rFonts w:ascii="Arial" w:hAnsi="Arial" w:cs="Arial"/>
+        </w:rPr>
+        <w:t>which</w:t>
+      </w:r>
+      <w:proofErr w:type="spellEnd"/>
+      <w:r>
+        <w:rPr>
+          <w:rFonts w:ascii="Arial" w:hAnsi="Arial" w:cs="Arial"/>
+        </w:rPr>
+        <w:t xml:space="preserve"> </w:t>
+      </w:r>
+      <w:proofErr w:type="spellStart"/>
+      <w:r>
+        <w:rPr>
+          <w:rFonts w:ascii="Arial" w:hAnsi="Arial" w:cs="Arial"/>
+        </w:rPr>
+        <w:t>the</w:t>
+      </w:r>
+      <w:proofErr w:type="spellEnd"/>
+      <w:r>
+        <w:rPr>
+          <w:rFonts w:ascii="Arial" w:hAnsi="Arial" w:cs="Arial"/>
+        </w:rPr>
+        <w:t xml:space="preserve"> </w:t>
+      </w:r>
+      <w:proofErr w:type="spellStart"/>
+      <w:r>
+        <w:rPr>
+          <w:rFonts w:ascii="Arial" w:hAnsi="Arial" w:cs="Arial"/>
+        </w:rPr>
+        <w:t>website</w:t>
+      </w:r>
+      <w:proofErr w:type="spellEnd"/>
+      <w:r>
+        <w:rPr>
+          <w:rFonts w:ascii="Arial" w:hAnsi="Arial" w:cs="Arial"/>
+        </w:rPr>
+        <w:t xml:space="preserve"> </w:t>
+      </w:r>
+      <w:proofErr w:type="spellStart"/>
+      <w:proofErr w:type="gramStart"/>
+      <w:r>
+        <w:rPr>
+          <w:rFonts w:ascii="Arial" w:hAnsi="Arial" w:cs="Arial"/>
+        </w:rPr>
+        <w:t>ask</w:t>
+      </w:r>
+      <w:proofErr w:type="gramEnd"/>
+    </w:p>
+    <w:p>
+      <w:pPr>
+        <w:rPr>
+          <w:rFonts w:ascii="Arial" w:hAnsi="Arial" w:cs="Arial"/>
+        </w:rPr>
+      </w:pPr>
+      <w:proofErr w:type="spellEnd"/>
+      <w:r>
+        <w:rPr>
+          <w:rFonts w:ascii="Arial" w:hAnsi="Arial" w:cs="Arial"/>
+          <w:b/>
+        </w:rPr>
+        <w:t>Main-</w:t>
+      </w:r>
+      <w:proofErr w:type="spellStart"/>
+      <w:r>
+        <w:rPr>
+          <w:rFonts w:ascii="Arial" w:hAnsi="Arial" w:cs="Arial"/>
+          <w:b/>
+        </w:rPr>
+        <w:t>path</w:t>
+      </w:r>
+      <w:proofErr w:type="spellEnd"/>
+      <w:r>
+        <w:rPr>
+          <w:rFonts w:ascii="Arial" w:hAnsi="Arial" w:cs="Arial"/>
+          <w:b/>
+        </w:rPr>
+        <w:t>:</w:t>
+      </w:r>
+      <w:r>
+        <w:rPr>
+          <w:rFonts w:ascii="Arial" w:hAnsi="Arial" w:cs="Arial"/>
+          <w:noProof/>
+          <w:sz w:val="24"/>
+          <w:szCs w:val="24"/>
+          <w:lang w:eastAsia="tr-TR"/>
+        </w:rPr>
+        <w:t xml:space="preserve"> </w:t>
+      </w:r>
+    </w:p>
+    <w:p>
+      <w:pPr>
+        <w:rPr>
+          <w:rFonts w:ascii="Arial" w:hAnsi="Arial" w:cs="Arial"/>
+        </w:rPr>
+      </w:pPr>
+      <w:r>
+        <w:rPr>
+          <w:rFonts w:ascii="Arial" w:hAnsi="Arial" w:cs="Arial"/>
+          <w:b/>
+        </w:rPr>
+        <w:t>1-</w:t>
+      </w:r>
+      <w:r>
+        <w:rPr>
+          <w:rFonts w:ascii="Arial" w:hAnsi="Arial" w:cs="Arial"/>
+        </w:rPr>
+        <w:t xml:space="preserve">First </w:t>
+      </w:r>
+      <w:proofErr w:type="spellStart"/>
+      <w:r>
+        <w:rPr>
+          <w:rFonts w:ascii="Arial" w:hAnsi="Arial" w:cs="Arial"/>
+        </w:rPr>
+        <w:t>the</w:t>
+      </w:r>
+      <w:proofErr w:type="spellEnd"/>
+      <w:r>
+        <w:rPr>
+          <w:rFonts w:ascii="Arial" w:hAnsi="Arial" w:cs="Arial"/>
+        </w:rPr>
+        <w:t xml:space="preserve"> </w:t>
+      </w:r>
+      <w:proofErr w:type="spellStart"/>
+      <w:r>
+        <w:rPr>
+          <w:rFonts w:ascii="Arial" w:hAnsi="Arial" w:cs="Arial"/>
+        </w:rPr>
+        <w:t>users</w:t>
+      </w:r>
+      <w:proofErr w:type="spellEnd"/>
+      <w:r>
+        <w:rPr>
+          <w:rFonts w:ascii="Arial" w:hAnsi="Arial" w:cs="Arial"/>
+        </w:rPr>
+        <w:t xml:space="preserve"> </w:t>
+      </w:r>
+      <w:proofErr w:type="spellStart"/>
+      <w:r>
+        <w:rPr>
+          <w:rFonts w:ascii="Arial" w:hAnsi="Arial" w:cs="Arial"/>
+        </w:rPr>
+        <w:t>have</w:t>
+      </w:r>
+      <w:proofErr w:type="spellEnd"/>
+      <w:r>
+        <w:rPr>
+          <w:rFonts w:ascii="Arial" w:hAnsi="Arial" w:cs="Arial"/>
+        </w:rPr>
+        <w:t xml:space="preserve"> </w:t>
+      </w:r>
+      <w:proofErr w:type="spellStart"/>
+      <w:r>
+        <w:rPr>
+          <w:rFonts w:ascii="Arial" w:hAnsi="Arial" w:cs="Arial"/>
+        </w:rPr>
+        <w:t>to</w:t>
+      </w:r>
+      <w:proofErr w:type="spellEnd"/>
+      <w:r>
+        <w:rPr>
+          <w:rFonts w:ascii="Arial" w:hAnsi="Arial" w:cs="Arial"/>
+        </w:rPr>
+        <w:t xml:space="preserve"> </w:t>
+      </w:r>
+      <w:proofErr w:type="spellStart"/>
+      <w:r>
+        <w:rPr>
+          <w:rFonts w:ascii="Arial" w:hAnsi="Arial" w:cs="Arial"/>
+        </w:rPr>
+        <w:t>login</w:t>
+      </w:r>
+      <w:proofErr w:type="spellEnd"/>
+      <w:r>
+        <w:rPr>
+          <w:rFonts w:ascii="Arial" w:hAnsi="Arial" w:cs="Arial"/>
+        </w:rPr>
+        <w:t xml:space="preserve"> </w:t>
+      </w:r>
+      <w:proofErr w:type="spellStart"/>
+      <w:r>
+        <w:rPr>
+          <w:rFonts w:ascii="Arial" w:hAnsi="Arial" w:cs="Arial"/>
+        </w:rPr>
+        <w:t>the</w:t>
+      </w:r>
+      <w:proofErr w:type="spellEnd"/>
+      <w:r>
+        <w:rPr>
+          <w:rFonts w:ascii="Arial" w:hAnsi="Arial" w:cs="Arial"/>
+        </w:rPr>
+        <w:t xml:space="preserve"> </w:t>
+      </w:r>
+      <w:proofErr w:type="spellStart"/>
+      <w:proofErr w:type="gramStart"/>
+      <w:r>
+        <w:rPr>
+          <w:rFonts w:ascii="Arial" w:hAnsi="Arial" w:cs="Arial"/>
+        </w:rPr>
+        <w:t>app.Without</w:t>
+      </w:r>
+      <w:proofErr w:type="spellEnd"/>
+      <w:proofErr w:type="gramEnd"/>
+      <w:r>
+        <w:rPr>
+          <w:rFonts w:ascii="Arial" w:hAnsi="Arial" w:cs="Arial"/>
+        </w:rPr>
+        <w:t xml:space="preserve"> </w:t>
+      </w:r>
+      <w:proofErr w:type="spellStart"/>
+      <w:r>
+        <w:rPr>
+          <w:rFonts w:ascii="Arial" w:hAnsi="Arial" w:cs="Arial"/>
+        </w:rPr>
+        <w:t>login</w:t>
+      </w:r>
+      <w:proofErr w:type="spellEnd"/>
+      <w:r>
+        <w:rPr>
+          <w:rFonts w:ascii="Arial" w:hAnsi="Arial" w:cs="Arial"/>
+        </w:rPr>
+        <w:t xml:space="preserve"> </w:t>
+      </w:r>
+      <w:proofErr w:type="spellStart"/>
+      <w:r>
+        <w:rPr>
+          <w:rFonts w:ascii="Arial" w:hAnsi="Arial" w:cs="Arial"/>
+        </w:rPr>
+        <w:t>only</w:t>
+      </w:r>
+      <w:proofErr w:type="spellEnd"/>
+      <w:r>
+        <w:rPr>
+          <w:rFonts w:ascii="Arial" w:hAnsi="Arial" w:cs="Arial"/>
+        </w:rPr>
+        <w:t xml:space="preserve"> </w:t>
+      </w:r>
+      <w:proofErr w:type="spellStart"/>
+      <w:r>
+        <w:rPr>
+          <w:rFonts w:ascii="Arial" w:hAnsi="Arial" w:cs="Arial"/>
+        </w:rPr>
+        <w:t>users</w:t>
+      </w:r>
+      <w:proofErr w:type="spellEnd"/>
+      <w:r>
+        <w:rPr>
+          <w:rFonts w:ascii="Arial" w:hAnsi="Arial" w:cs="Arial"/>
+        </w:rPr>
+        <w:t xml:space="preserve"> can </w:t>
+      </w:r>
+      <w:proofErr w:type="spellStart"/>
+      <w:r>
+        <w:rPr>
+          <w:rFonts w:ascii="Arial" w:hAnsi="Arial" w:cs="Arial"/>
+        </w:rPr>
+        <w:t>use</w:t>
+      </w:r>
+      <w:proofErr w:type="spellEnd"/>
+      <w:r>
+        <w:rPr>
+          <w:rFonts w:ascii="Arial" w:hAnsi="Arial" w:cs="Arial"/>
+        </w:rPr>
+        <w:t xml:space="preserve"> </w:t>
+      </w:r>
+      <w:proofErr w:type="spellStart"/>
+      <w:r>
+        <w:rPr>
+          <w:rFonts w:ascii="Arial" w:hAnsi="Arial" w:cs="Arial"/>
+        </w:rPr>
+        <w:t>only</w:t>
+      </w:r>
+      <w:proofErr w:type="spellEnd"/>
+      <w:r>
+        <w:rPr>
+          <w:rFonts w:ascii="Arial" w:hAnsi="Arial" w:cs="Arial"/>
+        </w:rPr>
+        <w:t xml:space="preserve"> insert </w:t>
+      </w:r>
+      <w:proofErr w:type="spellStart"/>
+      <w:r>
+        <w:rPr>
+          <w:rFonts w:ascii="Arial" w:hAnsi="Arial" w:cs="Arial"/>
+        </w:rPr>
+        <w:t>the</w:t>
+      </w:r>
+      <w:proofErr w:type="spellEnd"/>
+      <w:r>
+        <w:rPr>
+          <w:rFonts w:ascii="Arial" w:hAnsi="Arial" w:cs="Arial"/>
+        </w:rPr>
+        <w:t xml:space="preserve"> </w:t>
+      </w:r>
+      <w:proofErr w:type="spellStart"/>
+      <w:r>
+        <w:rPr>
+          <w:rFonts w:ascii="Arial" w:hAnsi="Arial" w:cs="Arial"/>
+        </w:rPr>
+        <w:t>trails</w:t>
+      </w:r>
+      <w:proofErr w:type="spellEnd"/>
+      <w:r>
+        <w:rPr>
+          <w:rFonts w:ascii="Arial" w:hAnsi="Arial" w:cs="Arial"/>
+        </w:rPr>
+        <w:t xml:space="preserve"> </w:t>
+      </w:r>
+      <w:proofErr w:type="spellStart"/>
+      <w:r>
+        <w:rPr>
+          <w:rFonts w:ascii="Arial" w:hAnsi="Arial" w:cs="Arial"/>
+        </w:rPr>
+        <w:t>function</w:t>
+      </w:r>
+      <w:proofErr w:type="spellEnd"/>
+      <w:r>
+        <w:rPr>
+          <w:rFonts w:ascii="Arial" w:hAnsi="Arial" w:cs="Arial"/>
+        </w:rPr>
+        <w:t>.</w:t>
+      </w:r>
+    </w:p>
+    <w:p>
+      <w:pPr>
+        <w:rPr>
+          <w:rFonts w:ascii="Arial" w:hAnsi="Arial" w:cs="Arial"/>
+        </w:rPr>
+      </w:pPr>
+      <w:r>
+        <w:rPr>
+          <w:rFonts w:ascii="Arial" w:hAnsi="Arial" w:cs="Arial"/>
+          <w:b/>
+        </w:rPr>
+        <w:t>2-</w:t>
+      </w:r>
+      <w:r>
+        <w:rPr>
+          <w:rFonts w:ascii="Arial" w:hAnsi="Arial" w:cs="Arial"/>
+        </w:rPr>
+        <w:t xml:space="preserve">The </w:t>
+      </w:r>
+      <w:proofErr w:type="spellStart"/>
+      <w:r>
+        <w:rPr>
+          <w:rFonts w:ascii="Arial" w:hAnsi="Arial" w:cs="Arial"/>
+        </w:rPr>
+        <w:t>users</w:t>
+      </w:r>
+      <w:proofErr w:type="spellEnd"/>
+      <w:r>
+        <w:rPr>
+          <w:rFonts w:ascii="Arial" w:hAnsi="Arial" w:cs="Arial"/>
+        </w:rPr>
+        <w:t xml:space="preserve"> </w:t>
+      </w:r>
+      <w:r>
+        <w:rPr>
+          <w:rFonts w:ascii="Arial" w:hAnsi="Arial" w:cs="Arial"/>
+        </w:rPr>
+        <w:t xml:space="preserve">has </w:t>
+      </w:r>
+      <w:proofErr w:type="spellStart"/>
+      <w:r>
+        <w:rPr>
+          <w:rFonts w:ascii="Arial" w:hAnsi="Arial" w:cs="Arial"/>
+        </w:rPr>
+        <w:t>to</w:t>
+      </w:r>
+      <w:proofErr w:type="spellEnd"/>
+      <w:r>
+        <w:rPr>
+          <w:rFonts w:ascii="Arial" w:hAnsi="Arial" w:cs="Arial"/>
+        </w:rPr>
+        <w:t xml:space="preserve"> </w:t>
+      </w:r>
+      <w:proofErr w:type="spellStart"/>
+      <w:r>
+        <w:rPr>
+          <w:rFonts w:ascii="Arial" w:hAnsi="Arial" w:cs="Arial"/>
+        </w:rPr>
+        <w:t>finish</w:t>
+      </w:r>
+      <w:proofErr w:type="spellEnd"/>
+      <w:r>
+        <w:rPr>
+          <w:rFonts w:ascii="Arial" w:hAnsi="Arial" w:cs="Arial"/>
+        </w:rPr>
+        <w:t xml:space="preserve"> </w:t>
+      </w:r>
+      <w:proofErr w:type="spellStart"/>
+      <w:r>
+        <w:rPr>
+          <w:rFonts w:ascii="Arial" w:hAnsi="Arial" w:cs="Arial"/>
+        </w:rPr>
+        <w:t>trail</w:t>
+      </w:r>
+      <w:proofErr w:type="spellEnd"/>
+      <w:r>
+        <w:rPr>
+          <w:rFonts w:ascii="Arial" w:hAnsi="Arial" w:cs="Arial"/>
+        </w:rPr>
+        <w:t xml:space="preserve"> </w:t>
+      </w:r>
+      <w:proofErr w:type="spellStart"/>
+      <w:r>
+        <w:rPr>
+          <w:rFonts w:ascii="Arial" w:hAnsi="Arial" w:cs="Arial"/>
+        </w:rPr>
+        <w:t>which</w:t>
+      </w:r>
+      <w:proofErr w:type="spellEnd"/>
+      <w:r>
+        <w:rPr>
+          <w:rFonts w:ascii="Arial" w:hAnsi="Arial" w:cs="Arial"/>
+        </w:rPr>
+        <w:t xml:space="preserve"> </w:t>
+      </w:r>
+      <w:proofErr w:type="spellStart"/>
+      <w:r>
+        <w:rPr>
+          <w:rFonts w:ascii="Arial" w:hAnsi="Arial" w:cs="Arial"/>
+        </w:rPr>
+        <w:t>they</w:t>
+      </w:r>
+      <w:proofErr w:type="spellEnd"/>
+      <w:r>
+        <w:rPr>
+          <w:rFonts w:ascii="Arial" w:hAnsi="Arial" w:cs="Arial"/>
+        </w:rPr>
+        <w:t xml:space="preserve"> </w:t>
+      </w:r>
+      <w:proofErr w:type="spellStart"/>
+      <w:r>
+        <w:rPr>
+          <w:rFonts w:ascii="Arial" w:hAnsi="Arial" w:cs="Arial"/>
+        </w:rPr>
+        <w:t>chose</w:t>
+      </w:r>
+      <w:proofErr w:type="spellEnd"/>
+      <w:r>
+        <w:rPr>
+          <w:rFonts w:ascii="Arial" w:hAnsi="Arial" w:cs="Arial"/>
+          <w:noProof/>
+          <w:sz w:val="24"/>
+          <w:szCs w:val="24"/>
+          <w:lang w:eastAsia="tr-TR"/>
+        </w:rPr>
+        <w:t xml:space="preserve"> </w:t>
+      </w:r>
+    </w:p>
+    <w:p>
+      <w:pPr>
+        <w:rPr>
+          <w:rFonts w:ascii="Arial" w:hAnsi="Arial" w:cs="Arial"/>
+        </w:rPr>
+      </w:pPr>
+      <w:r>
+        <w:rPr>
+          <w:rFonts w:ascii="Arial" w:hAnsi="Arial" w:cs="Arial"/>
+          <w:b/>
+        </w:rPr>
+        <w:t>3-</w:t>
+      </w:r>
+      <w:r>
+        <w:rPr>
+          <w:rFonts w:ascii="Arial" w:hAnsi="Arial" w:cs="Arial"/>
+        </w:rPr>
+        <w:t xml:space="preserve"> </w:t>
+      </w:r>
+      <w:proofErr w:type="spellStart"/>
+      <w:r>
+        <w:rPr>
+          <w:rFonts w:ascii="Arial" w:hAnsi="Arial" w:cs="Arial"/>
+        </w:rPr>
+        <w:t>Users</w:t>
+      </w:r>
+      <w:proofErr w:type="spellEnd"/>
+      <w:r>
+        <w:rPr>
+          <w:rFonts w:ascii="Arial" w:hAnsi="Arial" w:cs="Arial"/>
+        </w:rPr>
+        <w:t xml:space="preserve"> </w:t>
+      </w:r>
+      <w:proofErr w:type="spellStart"/>
+      <w:r>
+        <w:rPr>
+          <w:rFonts w:ascii="Arial" w:hAnsi="Arial" w:cs="Arial"/>
+        </w:rPr>
+        <w:t>must</w:t>
+      </w:r>
+      <w:proofErr w:type="spellEnd"/>
+      <w:r>
+        <w:rPr>
+          <w:rFonts w:ascii="Arial" w:hAnsi="Arial" w:cs="Arial"/>
+        </w:rPr>
+        <w:t xml:space="preserve"> be </w:t>
+      </w:r>
+      <w:proofErr w:type="spellStart"/>
+      <w:r>
+        <w:rPr>
+          <w:rFonts w:ascii="Arial" w:hAnsi="Arial" w:cs="Arial"/>
+        </w:rPr>
+        <w:t>comment</w:t>
+      </w:r>
+      <w:proofErr w:type="spellEnd"/>
+      <w:r>
+        <w:rPr>
+          <w:rFonts w:ascii="Arial" w:hAnsi="Arial" w:cs="Arial"/>
+        </w:rPr>
+        <w:t xml:space="preserve"> </w:t>
+      </w:r>
+      <w:proofErr w:type="spellStart"/>
+      <w:r>
+        <w:rPr>
+          <w:rFonts w:ascii="Arial" w:hAnsi="Arial" w:cs="Arial"/>
+        </w:rPr>
+        <w:t>after</w:t>
+      </w:r>
+      <w:proofErr w:type="spellEnd"/>
+      <w:r>
+        <w:rPr>
+          <w:rFonts w:ascii="Arial" w:hAnsi="Arial" w:cs="Arial"/>
+        </w:rPr>
+        <w:t xml:space="preserve"> </w:t>
+      </w:r>
+      <w:proofErr w:type="spellStart"/>
+      <w:r>
+        <w:rPr>
+          <w:rFonts w:ascii="Arial" w:hAnsi="Arial" w:cs="Arial"/>
+        </w:rPr>
+        <w:t>the</w:t>
+      </w:r>
+      <w:proofErr w:type="spellEnd"/>
+      <w:r>
+        <w:rPr>
+          <w:rFonts w:ascii="Arial" w:hAnsi="Arial" w:cs="Arial"/>
+        </w:rPr>
+        <w:t xml:space="preserve"> </w:t>
+      </w:r>
+      <w:proofErr w:type="spellStart"/>
+      <w:r>
+        <w:rPr>
+          <w:rFonts w:ascii="Arial" w:hAnsi="Arial" w:cs="Arial"/>
+        </w:rPr>
+        <w:t>road</w:t>
+      </w:r>
+      <w:proofErr w:type="spellEnd"/>
+      <w:r>
+        <w:rPr>
+          <w:rFonts w:ascii="Arial" w:hAnsi="Arial" w:cs="Arial"/>
+        </w:rPr>
+        <w:t>.</w:t>
+      </w:r>
+    </w:p>
+    <w:p>
+      <w:pPr>
+        <w:rPr>
+          <w:rFonts w:ascii="Arial" w:hAnsi="Arial" w:cs="Arial"/>
+        </w:rPr>
+      </w:pPr>
+      <w:r>
+        <w:rPr>
+          <w:rFonts w:ascii="Arial" w:hAnsi="Arial" w:cs="Arial"/>
+          <w:b/>
+        </w:rPr>
+        <w:t>4-</w:t>
+      </w:r>
+      <w:r>
+        <w:rPr>
+          <w:rFonts w:ascii="Arial" w:hAnsi="Arial" w:cs="Arial"/>
+          <w:b/>
+        </w:rPr>
+        <w:t xml:space="preserve"> </w:t>
+      </w:r>
+      <w:proofErr w:type="spellStart"/>
+      <w:r>
+        <w:rPr>
+          <w:rFonts w:ascii="Arial" w:hAnsi="Arial" w:cs="Arial"/>
+        </w:rPr>
+        <w:t>Teacher</w:t>
+      </w:r>
+      <w:proofErr w:type="spellEnd"/>
+      <w:r>
+        <w:rPr>
+          <w:rFonts w:ascii="Arial" w:hAnsi="Arial" w:cs="Arial"/>
+        </w:rPr>
+        <w:t xml:space="preserve"> </w:t>
+      </w:r>
+      <w:proofErr w:type="spellStart"/>
+      <w:r>
+        <w:rPr>
+          <w:rFonts w:ascii="Arial" w:hAnsi="Arial" w:cs="Arial"/>
+        </w:rPr>
+        <w:t>will</w:t>
+      </w:r>
+      <w:proofErr w:type="spellEnd"/>
+      <w:r>
+        <w:rPr>
+          <w:rFonts w:ascii="Arial" w:hAnsi="Arial" w:cs="Arial"/>
+        </w:rPr>
+        <w:t xml:space="preserve"> </w:t>
+      </w:r>
+      <w:proofErr w:type="spellStart"/>
+      <w:r>
+        <w:rPr>
+          <w:rFonts w:ascii="Arial" w:hAnsi="Arial" w:cs="Arial"/>
+        </w:rPr>
+        <w:t>see</w:t>
+      </w:r>
+      <w:proofErr w:type="spellEnd"/>
+      <w:r>
+        <w:rPr>
+          <w:rFonts w:ascii="Arial" w:hAnsi="Arial" w:cs="Arial"/>
+        </w:rPr>
+        <w:t xml:space="preserve"> </w:t>
+      </w:r>
+      <w:proofErr w:type="spellStart"/>
+      <w:r>
+        <w:rPr>
+          <w:rFonts w:ascii="Arial" w:hAnsi="Arial" w:cs="Arial"/>
+        </w:rPr>
+        <w:t>the</w:t>
+      </w:r>
+      <w:proofErr w:type="spellEnd"/>
+      <w:r>
+        <w:rPr>
+          <w:rFonts w:ascii="Arial" w:hAnsi="Arial" w:cs="Arial"/>
+        </w:rPr>
+        <w:t xml:space="preserve"> </w:t>
+      </w:r>
+      <w:proofErr w:type="spellStart"/>
+      <w:r>
+        <w:rPr>
+          <w:rFonts w:ascii="Arial" w:hAnsi="Arial" w:cs="Arial"/>
+        </w:rPr>
+        <w:t>answers</w:t>
+      </w:r>
+      <w:proofErr w:type="spellEnd"/>
+    </w:p>
+    <w:p>
+      <w:pPr>
+        <w:rPr>
+          <w:rFonts w:ascii="Arial" w:hAnsi="Arial" w:cs="Arial"/>
+        </w:rPr>
+      </w:pPr>
+      <w:proofErr w:type="spellStart"/>
+      <w:r>
+        <w:rPr>
+          <w:rFonts w:ascii="Arial" w:hAnsi="Arial" w:cs="Arial"/>
+          <w:b/>
+        </w:rPr>
+        <w:t>Alternative-path</w:t>
+      </w:r>
+      <w:proofErr w:type="spellEnd"/>
+      <w:r>
+        <w:rPr>
+          <w:rFonts w:ascii="Arial" w:hAnsi="Arial" w:cs="Arial"/>
+          <w:b/>
+        </w:rPr>
+        <w:t>:</w:t>
+      </w:r>
+    </w:p>
+    <w:p>
+      <w:pPr>
+        <w:rPr>
+          <w:rFonts w:ascii="Arial" w:hAnsi="Arial" w:cs="Arial"/>
+        </w:rPr>
+      </w:pPr>
+      <w:r>
+        <w:rPr>
+          <w:rFonts w:ascii="Arial" w:hAnsi="Arial" w:cs="Arial"/>
+          <w:b/>
+        </w:rPr>
+        <w:t>1-</w:t>
+      </w:r>
+      <w:r>
+        <w:rPr>
+          <w:rFonts w:ascii="Arial" w:hAnsi="Arial" w:cs="Arial"/>
+        </w:rPr>
+        <w:t xml:space="preserve">If </w:t>
+      </w:r>
+      <w:proofErr w:type="spellStart"/>
+      <w:r>
+        <w:rPr>
+          <w:rFonts w:ascii="Arial" w:hAnsi="Arial" w:cs="Arial"/>
+        </w:rPr>
+        <w:t>user</w:t>
+      </w:r>
+      <w:proofErr w:type="spellEnd"/>
+      <w:r>
+        <w:rPr>
+          <w:rFonts w:ascii="Arial" w:hAnsi="Arial" w:cs="Arial"/>
+        </w:rPr>
+        <w:t xml:space="preserve"> </w:t>
+      </w:r>
+      <w:proofErr w:type="spellStart"/>
+      <w:r>
+        <w:rPr>
+          <w:rFonts w:ascii="Arial" w:hAnsi="Arial" w:cs="Arial"/>
+        </w:rPr>
+        <w:t>wouldn’t</w:t>
+      </w:r>
+      <w:proofErr w:type="spellEnd"/>
+      <w:r>
+        <w:rPr>
+          <w:rFonts w:ascii="Arial" w:hAnsi="Arial" w:cs="Arial"/>
+        </w:rPr>
+        <w:t xml:space="preserve"> </w:t>
+      </w:r>
+      <w:proofErr w:type="spellStart"/>
+      <w:r>
+        <w:rPr>
+          <w:rFonts w:ascii="Arial" w:hAnsi="Arial" w:cs="Arial"/>
+        </w:rPr>
+        <w:t>want</w:t>
+      </w:r>
+      <w:proofErr w:type="spellEnd"/>
+      <w:r>
+        <w:rPr>
+          <w:rFonts w:ascii="Arial" w:hAnsi="Arial" w:cs="Arial"/>
+        </w:rPr>
+        <w:t xml:space="preserve"> </w:t>
+      </w:r>
+      <w:proofErr w:type="spellStart"/>
+      <w:r>
+        <w:rPr>
+          <w:rFonts w:ascii="Arial" w:hAnsi="Arial" w:cs="Arial"/>
+        </w:rPr>
+        <w:t>to</w:t>
+      </w:r>
+      <w:proofErr w:type="spellEnd"/>
+      <w:r>
+        <w:rPr>
+          <w:rFonts w:ascii="Arial" w:hAnsi="Arial" w:cs="Arial"/>
+        </w:rPr>
+        <w:t xml:space="preserve"> </w:t>
+      </w:r>
+      <w:proofErr w:type="spellStart"/>
+      <w:r>
+        <w:rPr>
+          <w:rFonts w:ascii="Arial" w:hAnsi="Arial" w:cs="Arial"/>
+        </w:rPr>
+        <w:t>login</w:t>
+      </w:r>
+      <w:proofErr w:type="spellEnd"/>
+      <w:r>
+        <w:rPr>
+          <w:rFonts w:ascii="Arial" w:hAnsi="Arial" w:cs="Arial"/>
+        </w:rPr>
+        <w:t xml:space="preserve"> </w:t>
+      </w:r>
+      <w:proofErr w:type="spellStart"/>
+      <w:r>
+        <w:rPr>
+          <w:rFonts w:ascii="Arial" w:hAnsi="Arial" w:cs="Arial"/>
+        </w:rPr>
+        <w:t>then</w:t>
+      </w:r>
+      <w:proofErr w:type="spellEnd"/>
+      <w:r>
+        <w:rPr>
+          <w:rFonts w:ascii="Arial" w:hAnsi="Arial" w:cs="Arial"/>
+        </w:rPr>
+        <w:t xml:space="preserve"> </w:t>
+      </w:r>
+      <w:proofErr w:type="spellStart"/>
+      <w:r>
+        <w:rPr>
+          <w:rFonts w:ascii="Arial" w:hAnsi="Arial" w:cs="Arial"/>
+        </w:rPr>
+        <w:t>users</w:t>
+      </w:r>
+      <w:proofErr w:type="spellEnd"/>
+      <w:r>
+        <w:rPr>
+          <w:rFonts w:ascii="Arial" w:hAnsi="Arial" w:cs="Arial"/>
+        </w:rPr>
+        <w:t xml:space="preserve"> </w:t>
+      </w:r>
+      <w:proofErr w:type="spellStart"/>
+      <w:r>
+        <w:rPr>
+          <w:rFonts w:ascii="Arial" w:hAnsi="Arial" w:cs="Arial"/>
+        </w:rPr>
+        <w:t>only</w:t>
+      </w:r>
+      <w:proofErr w:type="spellEnd"/>
+      <w:r>
+        <w:rPr>
+          <w:rFonts w:ascii="Arial" w:hAnsi="Arial" w:cs="Arial"/>
+        </w:rPr>
+        <w:t xml:space="preserve"> </w:t>
+      </w:r>
+      <w:proofErr w:type="spellStart"/>
+      <w:r>
+        <w:rPr>
+          <w:rFonts w:ascii="Arial" w:hAnsi="Arial" w:cs="Arial"/>
+        </w:rPr>
+        <w:t>use</w:t>
+      </w:r>
+      <w:proofErr w:type="spellEnd"/>
+      <w:r>
+        <w:rPr>
+          <w:rFonts w:ascii="Arial" w:hAnsi="Arial" w:cs="Arial"/>
+        </w:rPr>
+        <w:t xml:space="preserve"> </w:t>
+      </w:r>
+      <w:proofErr w:type="spellStart"/>
+      <w:r>
+        <w:rPr>
+          <w:rFonts w:ascii="Arial" w:hAnsi="Arial" w:cs="Arial"/>
+        </w:rPr>
+        <w:t>Insert</w:t>
+      </w:r>
+      <w:proofErr w:type="spellEnd"/>
+      <w:r>
+        <w:rPr>
+          <w:rFonts w:ascii="Arial" w:hAnsi="Arial" w:cs="Arial"/>
+        </w:rPr>
+        <w:t xml:space="preserve"> </w:t>
+      </w:r>
+      <w:proofErr w:type="spellStart"/>
+      <w:r>
+        <w:rPr>
+          <w:rFonts w:ascii="Arial" w:hAnsi="Arial" w:cs="Arial"/>
+        </w:rPr>
+        <w:t>the</w:t>
+      </w:r>
+      <w:proofErr w:type="spellEnd"/>
+      <w:r>
+        <w:rPr>
+          <w:rFonts w:ascii="Arial" w:hAnsi="Arial" w:cs="Arial"/>
+        </w:rPr>
+        <w:t xml:space="preserve"> </w:t>
+      </w:r>
+      <w:proofErr w:type="spellStart"/>
+      <w:r>
+        <w:rPr>
+          <w:rFonts w:ascii="Arial" w:hAnsi="Arial" w:cs="Arial"/>
+        </w:rPr>
+        <w:t>Trails</w:t>
+      </w:r>
+      <w:proofErr w:type="spellEnd"/>
+      <w:r>
+        <w:rPr>
+          <w:rFonts w:ascii="Arial" w:hAnsi="Arial" w:cs="Arial"/>
+        </w:rPr>
+        <w:t xml:space="preserve"> </w:t>
+      </w:r>
+      <w:proofErr w:type="spellStart"/>
+      <w:r>
+        <w:rPr>
+          <w:rFonts w:ascii="Arial" w:hAnsi="Arial" w:cs="Arial"/>
+        </w:rPr>
+        <w:t>function</w:t>
+      </w:r>
+      <w:proofErr w:type="spellEnd"/>
+      <w:r>
+        <w:rPr>
+          <w:rFonts w:ascii="Arial" w:hAnsi="Arial" w:cs="Arial"/>
+        </w:rPr>
+        <w:t>.</w:t>
+      </w:r>
+    </w:p>
+    <w:p>
+      <w:pPr>
+        <w:rPr>
+          <w:rFonts w:ascii="Arial" w:hAnsi="Arial" w:cs="Arial"/>
+        </w:rPr>
+      </w:pPr>
+      <w:r>
+        <w:rPr>
+          <w:rFonts w:ascii="Arial" w:hAnsi="Arial" w:cs="Arial"/>
+          <w:b/>
+        </w:rPr>
+        <w:t>2-</w:t>
+      </w:r>
+      <w:r>
+        <w:rPr>
+          <w:rFonts w:ascii="Arial" w:hAnsi="Arial" w:cs="Arial"/>
+        </w:rPr>
+        <w:t xml:space="preserve">If </w:t>
+      </w:r>
+      <w:proofErr w:type="spellStart"/>
+      <w:r>
+        <w:rPr>
+          <w:rFonts w:ascii="Arial" w:hAnsi="Arial" w:cs="Arial"/>
+        </w:rPr>
+        <w:t>user</w:t>
+      </w:r>
+      <w:proofErr w:type="spellEnd"/>
+      <w:r>
+        <w:rPr>
+          <w:rFonts w:ascii="Arial" w:hAnsi="Arial" w:cs="Arial"/>
+        </w:rPr>
+        <w:t xml:space="preserve"> </w:t>
+      </w:r>
+      <w:proofErr w:type="spellStart"/>
+      <w:r>
+        <w:rPr>
+          <w:rFonts w:ascii="Arial" w:hAnsi="Arial" w:cs="Arial"/>
+        </w:rPr>
+        <w:t>want</w:t>
+      </w:r>
+      <w:proofErr w:type="spellEnd"/>
+      <w:r>
+        <w:rPr>
+          <w:rFonts w:ascii="Arial" w:hAnsi="Arial" w:cs="Arial"/>
+        </w:rPr>
+        <w:t xml:space="preserve"> </w:t>
+      </w:r>
+      <w:proofErr w:type="spellStart"/>
+      <w:r>
+        <w:rPr>
+          <w:rFonts w:ascii="Arial" w:hAnsi="Arial" w:cs="Arial"/>
+        </w:rPr>
+        <w:t>to</w:t>
+      </w:r>
+      <w:proofErr w:type="spellEnd"/>
+      <w:r>
+        <w:rPr>
+          <w:rFonts w:ascii="Arial" w:hAnsi="Arial" w:cs="Arial"/>
+        </w:rPr>
+        <w:t xml:space="preserve"> </w:t>
+      </w:r>
+      <w:proofErr w:type="spellStart"/>
+      <w:r>
+        <w:rPr>
+          <w:rFonts w:ascii="Arial" w:hAnsi="Arial" w:cs="Arial"/>
+        </w:rPr>
+        <w:t>walk</w:t>
+      </w:r>
+      <w:proofErr w:type="spellEnd"/>
+      <w:r>
+        <w:rPr>
+          <w:rFonts w:ascii="Arial" w:hAnsi="Arial" w:cs="Arial"/>
+        </w:rPr>
+        <w:t xml:space="preserve"> </w:t>
+      </w:r>
+      <w:proofErr w:type="spellStart"/>
+      <w:r>
+        <w:rPr>
+          <w:rFonts w:ascii="Arial" w:hAnsi="Arial" w:cs="Arial"/>
+        </w:rPr>
+        <w:t>another</w:t>
+      </w:r>
+      <w:proofErr w:type="spellEnd"/>
+      <w:r>
+        <w:rPr>
+          <w:rFonts w:ascii="Arial" w:hAnsi="Arial" w:cs="Arial"/>
+        </w:rPr>
+        <w:t xml:space="preserve"> </w:t>
+      </w:r>
+      <w:proofErr w:type="spellStart"/>
+      <w:r>
+        <w:rPr>
+          <w:rFonts w:ascii="Arial" w:hAnsi="Arial" w:cs="Arial"/>
+        </w:rPr>
+        <w:t>road</w:t>
+      </w:r>
+      <w:proofErr w:type="spellEnd"/>
+      <w:r>
+        <w:rPr>
+          <w:rFonts w:ascii="Arial" w:hAnsi="Arial" w:cs="Arial"/>
+        </w:rPr>
+        <w:t xml:space="preserve"> </w:t>
+      </w:r>
+      <w:proofErr w:type="spellStart"/>
+      <w:r>
+        <w:rPr>
+          <w:rFonts w:ascii="Arial" w:hAnsi="Arial" w:cs="Arial"/>
+        </w:rPr>
+        <w:t>then</w:t>
+      </w:r>
+      <w:proofErr w:type="spellEnd"/>
+      <w:r>
+        <w:rPr>
+          <w:rFonts w:ascii="Arial" w:hAnsi="Arial" w:cs="Arial"/>
+        </w:rPr>
+        <w:t xml:space="preserve"> </w:t>
+      </w:r>
+      <w:proofErr w:type="spellStart"/>
+      <w:r>
+        <w:rPr>
+          <w:rFonts w:ascii="Arial" w:hAnsi="Arial" w:cs="Arial"/>
+        </w:rPr>
+        <w:t>the</w:t>
+      </w:r>
+      <w:proofErr w:type="spellEnd"/>
+      <w:r>
+        <w:rPr>
+          <w:rFonts w:ascii="Arial" w:hAnsi="Arial" w:cs="Arial"/>
+        </w:rPr>
+        <w:t xml:space="preserve"> </w:t>
+      </w:r>
+      <w:proofErr w:type="spellStart"/>
+      <w:r>
+        <w:rPr>
+          <w:rFonts w:ascii="Arial" w:hAnsi="Arial" w:cs="Arial"/>
+        </w:rPr>
+        <w:t>selected</w:t>
+      </w:r>
+      <w:proofErr w:type="spellEnd"/>
+      <w:r>
+        <w:rPr>
+          <w:rFonts w:ascii="Arial" w:hAnsi="Arial" w:cs="Arial"/>
+        </w:rPr>
+        <w:t xml:space="preserve"> </w:t>
+      </w:r>
+      <w:proofErr w:type="spellStart"/>
+      <w:r>
+        <w:rPr>
+          <w:rFonts w:ascii="Arial" w:hAnsi="Arial" w:cs="Arial"/>
+        </w:rPr>
+        <w:t>one</w:t>
+      </w:r>
+      <w:proofErr w:type="spellEnd"/>
+      <w:r>
+        <w:rPr>
+          <w:rFonts w:ascii="Arial" w:hAnsi="Arial" w:cs="Arial"/>
+        </w:rPr>
+        <w:t xml:space="preserve"> </w:t>
+      </w:r>
+      <w:proofErr w:type="spellStart"/>
+      <w:r>
+        <w:rPr>
+          <w:rFonts w:ascii="Arial" w:hAnsi="Arial" w:cs="Arial"/>
+        </w:rPr>
+        <w:t>user</w:t>
+      </w:r>
+      <w:proofErr w:type="spellEnd"/>
+      <w:r>
+        <w:rPr>
+          <w:rFonts w:ascii="Arial" w:hAnsi="Arial" w:cs="Arial"/>
+        </w:rPr>
+        <w:t xml:space="preserve"> </w:t>
+      </w:r>
+      <w:proofErr w:type="spellStart"/>
+      <w:r>
+        <w:rPr>
+          <w:rFonts w:ascii="Arial" w:hAnsi="Arial" w:cs="Arial"/>
+        </w:rPr>
+        <w:t>will</w:t>
+      </w:r>
+      <w:proofErr w:type="spellEnd"/>
+      <w:r>
+        <w:rPr>
+          <w:rFonts w:ascii="Arial" w:hAnsi="Arial" w:cs="Arial"/>
+        </w:rPr>
+        <w:t xml:space="preserve"> be </w:t>
+      </w:r>
+      <w:proofErr w:type="spellStart"/>
+      <w:r>
+        <w:rPr>
+          <w:rFonts w:ascii="Arial" w:hAnsi="Arial" w:cs="Arial"/>
+        </w:rPr>
+        <w:t>warned</w:t>
+      </w:r>
+      <w:proofErr w:type="spellEnd"/>
+      <w:r>
+        <w:rPr>
+          <w:rFonts w:ascii="Arial" w:hAnsi="Arial" w:cs="Arial"/>
+        </w:rPr>
+        <w:t>.</w:t>
+      </w:r>
+    </w:p>
+    <w:p>
+      <w:pPr>
+        <w:rPr>
+          <w:rFonts w:ascii="Arial" w:hAnsi="Arial" w:cs="Arial"/>
+        </w:rPr>
+      </w:pPr>
+      <w:r>
+        <w:rPr>
+          <w:rFonts w:ascii="Arial" w:hAnsi="Arial" w:cs="Arial"/>
+          <w:b/>
+        </w:rPr>
+        <w:t>3-</w:t>
+      </w:r>
+      <w:r>
+        <w:rPr>
+          <w:rFonts w:ascii="Arial" w:hAnsi="Arial" w:cs="Arial"/>
+        </w:rPr>
+        <w:t xml:space="preserve">If </w:t>
+      </w:r>
+      <w:proofErr w:type="spellStart"/>
+      <w:r>
+        <w:rPr>
+          <w:rFonts w:ascii="Arial" w:hAnsi="Arial" w:cs="Arial"/>
+        </w:rPr>
+        <w:t>user</w:t>
+      </w:r>
+      <w:proofErr w:type="spellEnd"/>
+      <w:r>
+        <w:rPr>
+          <w:rFonts w:ascii="Arial" w:hAnsi="Arial" w:cs="Arial"/>
+        </w:rPr>
+        <w:t xml:space="preserve"> </w:t>
+      </w:r>
+      <w:proofErr w:type="spellStart"/>
+      <w:r>
+        <w:rPr>
+          <w:rFonts w:ascii="Arial" w:hAnsi="Arial" w:cs="Arial"/>
+        </w:rPr>
+        <w:t>don’t</w:t>
+      </w:r>
+      <w:proofErr w:type="spellEnd"/>
+      <w:r>
+        <w:rPr>
+          <w:rFonts w:ascii="Arial" w:hAnsi="Arial" w:cs="Arial"/>
+        </w:rPr>
+        <w:t xml:space="preserve"> </w:t>
+      </w:r>
+      <w:proofErr w:type="spellStart"/>
+      <w:r>
+        <w:rPr>
+          <w:rFonts w:ascii="Arial" w:hAnsi="Arial" w:cs="Arial"/>
+        </w:rPr>
+        <w:t>want</w:t>
+      </w:r>
+      <w:proofErr w:type="spellEnd"/>
+      <w:r>
+        <w:rPr>
+          <w:rFonts w:ascii="Arial" w:hAnsi="Arial" w:cs="Arial"/>
+        </w:rPr>
+        <w:t xml:space="preserve"> </w:t>
+      </w:r>
+      <w:proofErr w:type="spellStart"/>
+      <w:r>
+        <w:rPr>
+          <w:rFonts w:ascii="Arial" w:hAnsi="Arial" w:cs="Arial"/>
+        </w:rPr>
+        <w:t>to</w:t>
+      </w:r>
+      <w:proofErr w:type="spellEnd"/>
+      <w:r>
+        <w:rPr>
+          <w:rFonts w:ascii="Arial" w:hAnsi="Arial" w:cs="Arial"/>
+        </w:rPr>
+        <w:t xml:space="preserve"> </w:t>
+      </w:r>
+      <w:proofErr w:type="spellStart"/>
+      <w:r>
+        <w:rPr>
+          <w:rFonts w:ascii="Arial" w:hAnsi="Arial" w:cs="Arial"/>
+        </w:rPr>
+        <w:t>answer</w:t>
+      </w:r>
+      <w:proofErr w:type="spellEnd"/>
+      <w:r>
+        <w:rPr>
+          <w:rFonts w:ascii="Arial" w:hAnsi="Arial" w:cs="Arial"/>
+        </w:rPr>
+        <w:t xml:space="preserve"> </w:t>
+      </w:r>
+      <w:proofErr w:type="spellStart"/>
+      <w:r>
+        <w:rPr>
+          <w:rFonts w:ascii="Arial" w:hAnsi="Arial" w:cs="Arial"/>
+        </w:rPr>
+        <w:t>the</w:t>
+      </w:r>
+      <w:proofErr w:type="spellEnd"/>
+      <w:r>
+        <w:rPr>
+          <w:rFonts w:ascii="Arial" w:hAnsi="Arial" w:cs="Arial"/>
+        </w:rPr>
+        <w:t xml:space="preserve"> </w:t>
+      </w:r>
+      <w:proofErr w:type="spellStart"/>
+      <w:r>
+        <w:rPr>
+          <w:rFonts w:ascii="Arial" w:hAnsi="Arial" w:cs="Arial"/>
+        </w:rPr>
+        <w:t>questions</w:t>
+      </w:r>
+      <w:proofErr w:type="spellEnd"/>
+      <w:r>
+        <w:rPr>
+          <w:rFonts w:ascii="Arial" w:hAnsi="Arial" w:cs="Arial"/>
+        </w:rPr>
+        <w:t xml:space="preserve"> </w:t>
+      </w:r>
+      <w:proofErr w:type="spellStart"/>
+      <w:r>
+        <w:rPr>
+          <w:rFonts w:ascii="Arial" w:hAnsi="Arial" w:cs="Arial"/>
+        </w:rPr>
+        <w:t>than</w:t>
+      </w:r>
+      <w:proofErr w:type="spellEnd"/>
+      <w:r>
+        <w:rPr>
+          <w:rFonts w:ascii="Arial" w:hAnsi="Arial" w:cs="Arial"/>
+        </w:rPr>
+        <w:t xml:space="preserve"> </w:t>
+      </w:r>
+      <w:proofErr w:type="spellStart"/>
+      <w:r>
+        <w:rPr>
+          <w:rFonts w:ascii="Arial" w:hAnsi="Arial" w:cs="Arial"/>
+        </w:rPr>
+        <w:t>the</w:t>
+      </w:r>
+      <w:proofErr w:type="spellEnd"/>
+      <w:r>
+        <w:rPr>
+          <w:rFonts w:ascii="Arial" w:hAnsi="Arial" w:cs="Arial"/>
+        </w:rPr>
+        <w:t xml:space="preserve"> </w:t>
+      </w:r>
+      <w:proofErr w:type="spellStart"/>
+      <w:r>
+        <w:rPr>
+          <w:rFonts w:ascii="Arial" w:hAnsi="Arial" w:cs="Arial"/>
+        </w:rPr>
+        <w:t>user</w:t>
+      </w:r>
+      <w:proofErr w:type="spellEnd"/>
+      <w:r>
+        <w:rPr>
+          <w:rFonts w:ascii="Arial" w:hAnsi="Arial" w:cs="Arial"/>
+        </w:rPr>
+        <w:t xml:space="preserve"> </w:t>
+      </w:r>
+      <w:proofErr w:type="spellStart"/>
+      <w:r>
+        <w:rPr>
+          <w:rFonts w:ascii="Arial" w:hAnsi="Arial" w:cs="Arial"/>
+        </w:rPr>
+        <w:t>can’t</w:t>
+      </w:r>
+      <w:proofErr w:type="spellEnd"/>
+      <w:r>
+        <w:rPr>
+          <w:rFonts w:ascii="Arial" w:hAnsi="Arial" w:cs="Arial"/>
+        </w:rPr>
+        <w:t xml:space="preserve"> </w:t>
+      </w:r>
+      <w:proofErr w:type="spellStart"/>
+      <w:r>
+        <w:rPr>
+          <w:rFonts w:ascii="Arial" w:hAnsi="Arial" w:cs="Arial"/>
+        </w:rPr>
+        <w:t>see</w:t>
+      </w:r>
+      <w:proofErr w:type="spellEnd"/>
+      <w:r>
+        <w:rPr>
+          <w:rFonts w:ascii="Arial" w:hAnsi="Arial" w:cs="Arial"/>
+        </w:rPr>
+        <w:t xml:space="preserve"> </w:t>
+      </w:r>
+      <w:proofErr w:type="spellStart"/>
+      <w:r>
+        <w:rPr>
+          <w:rFonts w:ascii="Arial" w:hAnsi="Arial" w:cs="Arial"/>
+        </w:rPr>
+        <w:t>the</w:t>
+      </w:r>
+      <w:proofErr w:type="spellEnd"/>
+      <w:r>
+        <w:rPr>
+          <w:rFonts w:ascii="Arial" w:hAnsi="Arial" w:cs="Arial"/>
+        </w:rPr>
+        <w:t xml:space="preserve"> </w:t>
+      </w:r>
+      <w:proofErr w:type="spellStart"/>
+      <w:r>
+        <w:rPr>
+          <w:rFonts w:ascii="Arial" w:hAnsi="Arial" w:cs="Arial"/>
+        </w:rPr>
+        <w:t>other</w:t>
+      </w:r>
+      <w:proofErr w:type="spellEnd"/>
+      <w:r>
+        <w:rPr>
+          <w:rFonts w:ascii="Arial" w:hAnsi="Arial" w:cs="Arial"/>
+        </w:rPr>
+        <w:t xml:space="preserve"> </w:t>
+      </w:r>
+      <w:proofErr w:type="spellStart"/>
+      <w:r>
+        <w:rPr>
+          <w:rFonts w:ascii="Arial" w:hAnsi="Arial" w:cs="Arial"/>
+        </w:rPr>
+        <w:t>trails</w:t>
+      </w:r>
+      <w:proofErr w:type="spellEnd"/>
+    </w:p>
+    <w:p>
+      <w:pPr>
+        <w:rPr>
+          <w:rFonts w:ascii="Arial" w:hAnsi="Arial" w:cs="Arial"/>
+          <w:b/>
+        </w:rPr>
+      </w:pPr>
+    </w:p>
+    <w:p>
+      <w:pPr>
+        <w:rPr>
+          <w:rFonts w:ascii="Arial" w:hAnsi="Arial" w:cs="Arial"/>
+          <w:b/>
+          <w:u w:val="single"/>
+        </w:rPr>
+      </w:pPr>
+      <w:proofErr w:type="spellStart"/>
+      <w:r>
+        <w:rPr>
+          <w:rFonts w:ascii="Arial" w:hAnsi="Arial" w:cs="Arial"/>
+          <w:b/>
+          <w:u w:val="single"/>
+        </w:rPr>
+        <w:t>Non-Functional</w:t>
+      </w:r>
+      <w:proofErr w:type="spellEnd"/>
+      <w:r>
+        <w:rPr>
+          <w:rFonts w:ascii="Arial" w:hAnsi="Arial" w:cs="Arial"/>
+          <w:b/>
+          <w:u w:val="single"/>
+        </w:rPr>
+        <w:t xml:space="preserve"> </w:t>
+      </w:r>
+      <w:proofErr w:type="spellStart"/>
+      <w:r>
+        <w:rPr>
+          <w:rFonts w:ascii="Arial" w:hAnsi="Arial" w:cs="Arial"/>
+          <w:b/>
+          <w:u w:val="single"/>
+        </w:rPr>
+        <w:t>Requirements</w:t>
+      </w:r>
+      <w:proofErr w:type="spellEnd"/>
+      <w:r>
+        <w:rPr>
+          <w:rFonts w:ascii="Arial" w:hAnsi="Arial" w:cs="Arial"/>
+          <w:b/>
+          <w:u w:val="single"/>
+        </w:rPr>
+        <w:t>:</w:t>
+      </w:r>
+    </w:p>
+    <w:p>
+      <w:pPr>
+        <w:rPr>
+          <w:rFonts w:ascii="Arial" w:hAnsi="Arial" w:cs="Arial"/>
+        </w:rPr>
+      </w:pPr>
+      <w:r>
+        <w:rPr>
+          <w:rFonts w:ascii="Arial" w:hAnsi="Arial" w:cs="Arial"/>
+          <w:b/>
+        </w:rPr>
+        <w:t>1-</w:t>
+      </w:r>
+      <w:r>
+        <w:rPr>
+          <w:rFonts w:ascii="Arial" w:hAnsi="Arial" w:cs="Arial"/>
+        </w:rPr>
+        <w:t xml:space="preserve">Questions </w:t>
+      </w:r>
+      <w:proofErr w:type="spellStart"/>
+      <w:r>
+        <w:rPr>
+          <w:rFonts w:ascii="Arial" w:hAnsi="Arial" w:cs="Arial"/>
+        </w:rPr>
+        <w:t>must</w:t>
+      </w:r>
+      <w:proofErr w:type="spellEnd"/>
+      <w:r>
+        <w:rPr>
+          <w:rFonts w:ascii="Arial" w:hAnsi="Arial" w:cs="Arial"/>
+        </w:rPr>
+        <w:t xml:space="preserve"> be </w:t>
+      </w:r>
+      <w:proofErr w:type="spellStart"/>
+      <w:r>
+        <w:rPr>
+          <w:rFonts w:ascii="Arial" w:hAnsi="Arial" w:cs="Arial"/>
+        </w:rPr>
+        <w:t>about</w:t>
+      </w:r>
+      <w:proofErr w:type="spellEnd"/>
+      <w:r>
+        <w:rPr>
+          <w:rFonts w:ascii="Arial" w:hAnsi="Arial" w:cs="Arial"/>
+        </w:rPr>
+        <w:t xml:space="preserve"> </w:t>
+      </w:r>
+      <w:proofErr w:type="spellStart"/>
+      <w:r>
+        <w:rPr>
+          <w:rFonts w:ascii="Arial" w:hAnsi="Arial" w:cs="Arial"/>
+        </w:rPr>
+        <w:t>the</w:t>
+      </w:r>
+      <w:proofErr w:type="spellEnd"/>
+      <w:r>
+        <w:rPr>
+          <w:rFonts w:ascii="Arial" w:hAnsi="Arial" w:cs="Arial"/>
+        </w:rPr>
+        <w:t xml:space="preserve"> </w:t>
+      </w:r>
+      <w:proofErr w:type="spellStart"/>
+      <w:r>
+        <w:rPr>
+          <w:rFonts w:ascii="Arial" w:hAnsi="Arial" w:cs="Arial"/>
+        </w:rPr>
+        <w:t>trail</w:t>
+      </w:r>
+      <w:proofErr w:type="spellEnd"/>
+      <w:r>
+        <w:rPr>
+          <w:rFonts w:ascii="Arial" w:hAnsi="Arial" w:cs="Arial"/>
+        </w:rPr>
+        <w:t xml:space="preserve"> </w:t>
+      </w:r>
+      <w:proofErr w:type="spellStart"/>
+      <w:r>
+        <w:rPr>
+          <w:rFonts w:ascii="Arial" w:hAnsi="Arial" w:cs="Arial"/>
+        </w:rPr>
+        <w:t>which</w:t>
+      </w:r>
+      <w:proofErr w:type="spellEnd"/>
+      <w:r>
+        <w:rPr>
+          <w:rFonts w:ascii="Arial" w:hAnsi="Arial" w:cs="Arial"/>
+        </w:rPr>
+        <w:t xml:space="preserve"> </w:t>
+      </w:r>
+      <w:proofErr w:type="spellStart"/>
+      <w:r>
+        <w:rPr>
+          <w:rFonts w:ascii="Arial" w:hAnsi="Arial" w:cs="Arial"/>
+        </w:rPr>
+        <w:t>the</w:t>
+      </w:r>
+      <w:proofErr w:type="spellEnd"/>
+      <w:r>
+        <w:rPr>
+          <w:rFonts w:ascii="Arial" w:hAnsi="Arial" w:cs="Arial"/>
+        </w:rPr>
+        <w:t xml:space="preserve"> </w:t>
+      </w:r>
+      <w:proofErr w:type="spellStart"/>
+      <w:r>
+        <w:rPr>
+          <w:rFonts w:ascii="Arial" w:hAnsi="Arial" w:cs="Arial"/>
+        </w:rPr>
+        <w:t>users</w:t>
+      </w:r>
+      <w:proofErr w:type="spellEnd"/>
+      <w:r>
+        <w:rPr>
+          <w:rFonts w:ascii="Arial" w:hAnsi="Arial" w:cs="Arial"/>
+        </w:rPr>
+        <w:t xml:space="preserve"> </w:t>
+      </w:r>
+      <w:proofErr w:type="spellStart"/>
+      <w:r>
+        <w:rPr>
+          <w:rFonts w:ascii="Arial" w:hAnsi="Arial" w:cs="Arial"/>
+        </w:rPr>
+        <w:t>last</w:t>
+      </w:r>
+      <w:proofErr w:type="spellEnd"/>
+      <w:r>
+        <w:rPr>
+          <w:rFonts w:ascii="Arial" w:hAnsi="Arial" w:cs="Arial"/>
+        </w:rPr>
+        <w:t xml:space="preserve"> </w:t>
+      </w:r>
+      <w:proofErr w:type="spellStart"/>
+      <w:r>
+        <w:rPr>
+          <w:rFonts w:ascii="Arial" w:hAnsi="Arial" w:cs="Arial"/>
+        </w:rPr>
+        <w:t>finished</w:t>
+      </w:r>
+      <w:proofErr w:type="spellEnd"/>
+      <w:r>
+        <w:rPr>
+          <w:rFonts w:ascii="Arial" w:hAnsi="Arial" w:cs="Arial"/>
+        </w:rPr>
+        <w:t xml:space="preserve"> </w:t>
+      </w:r>
+      <w:proofErr w:type="spellStart"/>
+      <w:r>
+        <w:rPr>
+          <w:rFonts w:ascii="Arial" w:hAnsi="Arial" w:cs="Arial"/>
+        </w:rPr>
+        <w:t>trail</w:t>
+      </w:r>
+      <w:proofErr w:type="spellEnd"/>
+      <w:r>
+        <w:rPr>
+          <w:rFonts w:ascii="Arial" w:hAnsi="Arial" w:cs="Arial"/>
+        </w:rPr>
+        <w:t>.</w:t>
+      </w:r>
+    </w:p>
+    <w:p>
+      <w:pPr>
+        <w:rPr>
+          <w:rFonts w:ascii="Arial" w:hAnsi="Arial" w:cs="Arial"/>
+        </w:rPr>
+      </w:pPr>
+      <w:r>
+        <w:rPr>
+          <w:rFonts w:ascii="Arial" w:hAnsi="Arial" w:cs="Arial"/>
+          <w:b/>
+        </w:rPr>
+        <w:t>2-</w:t>
+      </w:r>
+      <w:r>
+        <w:rPr>
+          <w:rFonts w:ascii="Arial" w:hAnsi="Arial" w:cs="Arial"/>
+        </w:rPr>
+        <w:t xml:space="preserve">Questions </w:t>
+      </w:r>
+      <w:proofErr w:type="spellStart"/>
+      <w:r>
+        <w:rPr>
+          <w:rFonts w:ascii="Arial" w:hAnsi="Arial" w:cs="Arial"/>
+        </w:rPr>
+        <w:t>must</w:t>
+      </w:r>
+      <w:proofErr w:type="spellEnd"/>
+      <w:r>
+        <w:rPr>
+          <w:rFonts w:ascii="Arial" w:hAnsi="Arial" w:cs="Arial"/>
+        </w:rPr>
+        <w:t xml:space="preserve"> be </w:t>
+      </w:r>
+      <w:proofErr w:type="spellStart"/>
+      <w:r>
+        <w:rPr>
+          <w:rFonts w:ascii="Arial" w:hAnsi="Arial" w:cs="Arial"/>
+        </w:rPr>
+        <w:t>simple</w:t>
+      </w:r>
+      <w:proofErr w:type="spellEnd"/>
+      <w:r>
+        <w:rPr>
+          <w:rFonts w:ascii="Arial" w:hAnsi="Arial" w:cs="Arial"/>
+        </w:rPr>
+        <w:t xml:space="preserve"> </w:t>
+      </w:r>
+      <w:proofErr w:type="spellStart"/>
+      <w:r>
+        <w:rPr>
+          <w:rFonts w:ascii="Arial" w:hAnsi="Arial" w:cs="Arial"/>
+        </w:rPr>
+        <w:t>and</w:t>
+      </w:r>
+      <w:proofErr w:type="spellEnd"/>
+      <w:r>
+        <w:rPr>
+          <w:rFonts w:ascii="Arial" w:hAnsi="Arial" w:cs="Arial"/>
+        </w:rPr>
+        <w:t xml:space="preserve"> </w:t>
+      </w:r>
+      <w:proofErr w:type="spellStart"/>
+      <w:r>
+        <w:rPr>
+          <w:rFonts w:ascii="Arial" w:hAnsi="Arial" w:cs="Arial"/>
+        </w:rPr>
+        <w:t>understandable</w:t>
+      </w:r>
+      <w:proofErr w:type="spellEnd"/>
+      <w:r>
+        <w:rPr>
+          <w:rFonts w:ascii="Arial" w:hAnsi="Arial" w:cs="Arial"/>
+        </w:rPr>
+        <w:t>.</w:t>
+      </w:r>
       <w:bookmarkStart w:id="0" w:name="_GoBack"/>
+      <w:bookmarkEnd w:id="0"/>
+    </w:p>
+    <w:p>
+      <w:pPr>
+        <w:rPr>
+          <w:rFonts w:ascii="Arial" w:hAnsi="Arial" w:cs="Arial"/>
+          <w:b/>
+          <w:sz w:val="28"/>
+          <w:szCs w:val="28"/>
+        </w:rPr>
+      </w:pPr>
+      <w:r>
+        <w:rPr>
+          <w:rFonts w:ascii="Arial" w:hAnsi="Arial" w:cs="Arial"/>
+          <w:b/>
+        </w:rPr>
+        <w:lastRenderedPageBreak/>
+        <w:tab/>
+      </w:r>
+      <w:r>
+        <w:rPr>
+          <w:rFonts w:ascii="Arial" w:hAnsi="Arial" w:cs="Arial"/>
+          <w:b/>
+        </w:rPr>
+        <w:tab/>
+      </w:r>
+      <w:r>
+        <w:rPr>
+          <w:rFonts w:ascii="Arial" w:hAnsi="Arial" w:cs="Arial"/>
+          <w:b/>
+        </w:rPr>
+        <w:tab/>
+      </w:r>
+      <w:r>
+        <w:rPr>
+          <w:rFonts w:ascii="Arial" w:hAnsi="Arial" w:cs="Arial"/>
+          <w:b/>
+        </w:rPr>
+        <w:tab/>
+      </w:r>
+      <w:r>
+        <w:rPr>
+          <w:rFonts w:ascii="Arial" w:hAnsi="Arial" w:cs="Arial"/>
+          <w:b/>
+        </w:rPr>
+        <w:tab/>
+      </w:r>
+      <w:r>
+        <w:rPr>
+          <w:rFonts w:ascii="Arial" w:hAnsi="Arial" w:cs="Arial"/>
+          <w:b/>
+        </w:rPr>
+        <w:t>UML DIAGRAM</w:t>
+      </w:r>
+    </w:p>
+    <w:p>
+      <w:pPr>
+        <w:rPr>
+          <w:rFonts w:ascii="Arial" w:hAnsi="Arial" w:cs="Arial"/>
+        </w:rPr>
+      </w:pPr>
       <w:r>
         <w:rPr>
           <w:rFonts w:ascii="Arial" w:hAnsi="Arial" w:cs="Arial"/>
@@ -4396,7 +6388,6 @@
           </wp:inline>
         </w:drawing>
       </w:r>
-      <w:bookmarkEnd w:id="0"/>
     </w:p>
     <w:p>
       <w:pPr>
@@ -4419,7 +6410,7 @@
 </file>
 
 <file path=word/styles.xml><?xml version="1.0" encoding="utf-8"?>
-<w:styles xmlns:mc="http://schemas.openxmlformats.org/markup-compatibility/2006" xmlns:r="http://schemas.openxmlformats.org/officeDocument/2006/relationships" xmlns:w="http://schemas.openxmlformats.org/wordprocessingml/2006/main" xmlns:w14="http://schemas.microsoft.com/office/word/2010/wordml" xmlns:w15="http://schemas.microsoft.com/office/word/2012/wordml" mc:Ignorable="w14 w15">
+<w:styles xmlns:mc="http://schemas.openxmlformats.org/markup-compatibility/2006" xmlns:r="http://schemas.openxmlformats.org/officeDocument/2006/relationships" xmlns:w="http://schemas.openxmlformats.org/wordprocessingml/2006/main" xmlns:w14="http://schemas.microsoft.com/office/word/2010/wordml" xmlns:w15="http://schemas.microsoft.com/office/word/2012/wordml" xmlns:w16cid="http://schemas.microsoft.com/office/word/2016/wordml/cid" xmlns:w16se="http://schemas.microsoft.com/office/word/2015/wordml/symex" mc:Ignorable="w14 w15 w16se w16cid">
   <w:docDefaults>
     <w:rPrDefault>
       <w:rPr>
@@ -4435,7 +6426,7 @@
       </w:pPr>
     </w:pPrDefault>
   </w:docDefaults>
-  <w:latentStyles w:defLockedState="0" w:defUIPriority="99" w:defSemiHidden="0" w:defUnhideWhenUsed="0" w:defQFormat="0" w:count="371">
+  <w:latentStyles w:defLockedState="0" w:defUIPriority="99" w:defSemiHidden="0" w:defUnhideWhenUsed="0" w:defQFormat="0" w:count="375">
     <w:lsdException w:name="Normal" w:uiPriority="0" w:qFormat="1"/>
     <w:lsdException w:name="heading 1" w:uiPriority="9" w:qFormat="1"/>
     <w:lsdException w:name="heading 2" w:semiHidden="1" w:uiPriority="9" w:unhideWhenUsed="1" w:qFormat="1"/>
@@ -4541,7 +6532,6 @@
     <w:lsdException w:name="HTML Sample" w:semiHidden="1" w:unhideWhenUsed="1"/>
     <w:lsdException w:name="HTML Typewriter" w:semiHidden="1" w:unhideWhenUsed="1"/>
     <w:lsdException w:name="HTML Variable" w:semiHidden="1" w:unhideWhenUsed="1"/>
-    <w:lsdException w:name="Normal Table" w:semiHidden="1" w:unhideWhenUsed="1"/>
     <w:lsdException w:name="annotation subject" w:semiHidden="1" w:unhideWhenUsed="1"/>
     <w:lsdException w:name="No List" w:semiHidden="1" w:unhideWhenUsed="1"/>
     <w:lsdException w:name="Outline List 1" w:semiHidden="1" w:unhideWhenUsed="1"/>
@@ -4585,10 +6575,8 @@
     <w:lsdException w:name="Table Elegant" w:semiHidden="1" w:unhideWhenUsed="1"/>
     <w:lsdException w:name="Table Professional" w:semiHidden="1" w:unhideWhenUsed="1"/>
     <w:lsdException w:name="Table Subtle 1" w:semiHidden="1" w:unhideWhenUsed="1"/>
-    <w:lsdException w:name="Table Subtle 2" w:semiHidden="1" w:unhideWhenUsed="1"/>
     <w:lsdException w:name="Table Web 1" w:semiHidden="1" w:unhideWhenUsed="1"/>
     <w:lsdException w:name="Table Web 2" w:semiHidden="1" w:unhideWhenUsed="1"/>
-    <w:lsdException w:name="Table Web 3" w:semiHidden="1" w:unhideWhenUsed="1"/>
     <w:lsdException w:name="Balloon Text" w:semiHidden="1" w:unhideWhenUsed="1"/>
     <w:lsdException w:name="Table Grid" w:uiPriority="39"/>
     <w:lsdException w:name="Table Theme" w:semiHidden="1" w:unhideWhenUsed="1"/>
@@ -4807,6 +6795,10 @@
     <w:lsdException w:name="List Table 5 Dark Accent 6" w:uiPriority="50"/>
     <w:lsdException w:name="List Table 6 Colorful Accent 6" w:uiPriority="51"/>
     <w:lsdException w:name="List Table 7 Colorful Accent 6" w:uiPriority="52"/>
+    <w:lsdException w:name="Mention" w:semiHidden="1" w:unhideWhenUsed="1"/>
+    <w:lsdException w:name="Smart Hyperlink" w:semiHidden="1" w:unhideWhenUsed="1"/>
+    <w:lsdException w:name="Hashtag" w:semiHidden="1" w:unhideWhenUsed="1"/>
+    <w:lsdException w:name="Unresolved Mention" w:semiHidden="1" w:unhideWhenUsed="1"/>
   </w:latentStyles>
   <w:style w:type="paragraph" w:default="1" w:styleId="Normal">
     <w:name w:val="Normal"/>

</xml_diff>